<commit_message>
Changed Test Report from review to release
</commit_message>
<xml_diff>
--- a/docs/test_report/src/TestReportGroup20.docx
+++ b/docs/test_report/src/TestReportGroup20.docx
@@ -159,7 +159,10 @@
           </w:tcPr>
           <w:p>
             <w:r>
-              <w:t>Review</w:t>
+              <w:t>Re</w:t>
+            </w:r>
+            <w:r>
+              <w:t>lease</w:t>
             </w:r>
           </w:p>
         </w:tc>
@@ -7151,7 +7154,7 @@
         <w:sz w:val="18"/>
         <w:szCs w:val="18"/>
       </w:rPr>
-      <w:t>view</w:t>
+      <w:t>lease</w:t>
     </w:r>
     <w:r>
       <w:rPr>

</xml_diff>